<commit_message>
Lagaði smá GDD og setti inn Unity Project
</commit_message>
<xml_diff>
--- a/Doom-Man.docx
+++ b/Doom-Man.docx
@@ -106,12 +106,16 @@
     <w:p/>
     <w:p/>
     <w:p/>
-    <w:p>
-      <w:bookmarkStart w:id="0" w:name="_GoBack"/>
-      <w:bookmarkEnd w:id="0"/>
-    </w:p>
+    <w:p/>
     <w:sdt>
       <w:sdtPr>
+        <w:rPr>
+          <w:rFonts w:asciiTheme="minorHAnsi" w:eastAsiaTheme="minorHAnsi" w:hAnsiTheme="minorHAnsi" w:cstheme="minorBidi"/>
+          <w:color w:val="auto"/>
+          <w:sz w:val="22"/>
+          <w:szCs w:val="22"/>
+          <w:lang w:eastAsia="en-US"/>
+        </w:rPr>
         <w:id w:val="1228737093"/>
         <w:docPartObj>
           <w:docPartGallery w:val="Table of Contents"/>
@@ -120,13 +124,8 @@
       </w:sdtPr>
       <w:sdtEndPr>
         <w:rPr>
-          <w:rFonts w:asciiTheme="minorHAnsi" w:eastAsiaTheme="minorHAnsi" w:hAnsiTheme="minorHAnsi" w:cstheme="minorBidi"/>
           <w:b/>
           <w:bCs/>
-          <w:color w:val="auto"/>
-          <w:sz w:val="22"/>
-          <w:szCs w:val="22"/>
-          <w:lang w:eastAsia="en-US"/>
         </w:rPr>
       </w:sdtEndPr>
       <w:sdtContent>
@@ -1202,8 +1201,8 @@
           <w:szCs w:val="40"/>
         </w:rPr>
       </w:pPr>
-      <w:bookmarkStart w:id="1" w:name="_Toc18048963"/>
-      <w:bookmarkStart w:id="2" w:name="_Toc18048989"/>
+      <w:bookmarkStart w:id="0" w:name="_Toc18048963"/>
+      <w:bookmarkStart w:id="1" w:name="_Toc18048989"/>
       <w:r>
         <w:rPr>
           <w:b/>
@@ -1214,8 +1213,8 @@
         <w:lastRenderedPageBreak/>
         <w:t>Samantekt</w:t>
       </w:r>
+      <w:bookmarkEnd w:id="0"/>
       <w:bookmarkEnd w:id="1"/>
-      <w:bookmarkEnd w:id="2"/>
     </w:p>
     <w:p>
       <w:pPr>
@@ -1257,8 +1256,8 @@
           <w:szCs w:val="40"/>
         </w:rPr>
       </w:pPr>
-      <w:bookmarkStart w:id="3" w:name="_Toc18048964"/>
-      <w:bookmarkStart w:id="4" w:name="_Toc18048990"/>
+      <w:bookmarkStart w:id="2" w:name="_Toc18048964"/>
+      <w:bookmarkStart w:id="3" w:name="_Toc18048990"/>
       <w:r>
         <w:rPr>
           <w:b/>
@@ -1268,8 +1267,8 @@
         </w:rPr>
         <w:t>Spilun</w:t>
       </w:r>
+      <w:bookmarkEnd w:id="2"/>
       <w:bookmarkEnd w:id="3"/>
-      <w:bookmarkEnd w:id="4"/>
     </w:p>
     <w:p>
       <w:pPr>
@@ -1352,8 +1351,8 @@
           <w:szCs w:val="40"/>
         </w:rPr>
       </w:pPr>
-      <w:bookmarkStart w:id="5" w:name="_Toc18048965"/>
-      <w:bookmarkStart w:id="6" w:name="_Toc18048991"/>
+      <w:bookmarkStart w:id="4" w:name="_Toc18048965"/>
+      <w:bookmarkStart w:id="5" w:name="_Toc18048991"/>
       <w:r>
         <w:rPr>
           <w:b/>
@@ -1363,8 +1362,8 @@
         </w:rPr>
         <w:t>Hugarfar</w:t>
       </w:r>
+      <w:bookmarkEnd w:id="4"/>
       <w:bookmarkEnd w:id="5"/>
-      <w:bookmarkEnd w:id="6"/>
     </w:p>
     <w:p>
       <w:pPr>
@@ -1428,8 +1427,8 @@
           <w:szCs w:val="40"/>
         </w:rPr>
       </w:pPr>
-      <w:bookmarkStart w:id="7" w:name="_Toc18048966"/>
-      <w:bookmarkStart w:id="8" w:name="_Toc18048992"/>
+      <w:bookmarkStart w:id="6" w:name="_Toc18048966"/>
+      <w:bookmarkStart w:id="7" w:name="_Toc18048992"/>
       <w:r>
         <w:rPr>
           <w:b/>
@@ -1440,8 +1439,8 @@
         <w:lastRenderedPageBreak/>
         <w:t>Skjáir</w:t>
       </w:r>
+      <w:bookmarkEnd w:id="6"/>
       <w:bookmarkEnd w:id="7"/>
-      <w:bookmarkEnd w:id="8"/>
     </w:p>
     <w:p>
       <w:pPr>
@@ -1683,8 +1682,8 @@
           <w:szCs w:val="40"/>
         </w:rPr>
       </w:pPr>
-      <w:bookmarkStart w:id="9" w:name="_Toc18048967"/>
-      <w:bookmarkStart w:id="10" w:name="_Toc18048993"/>
+      <w:bookmarkStart w:id="8" w:name="_Toc18048967"/>
+      <w:bookmarkStart w:id="9" w:name="_Toc18048993"/>
       <w:r>
         <w:rPr>
           <w:b/>
@@ -1694,8 +1693,8 @@
         </w:rPr>
         <w:t>Takkar</w:t>
       </w:r>
+      <w:bookmarkEnd w:id="8"/>
       <w:bookmarkEnd w:id="9"/>
-      <w:bookmarkEnd w:id="10"/>
     </w:p>
     <w:p>
       <w:pPr>
@@ -1762,8 +1761,8 @@
           <w:szCs w:val="40"/>
         </w:rPr>
       </w:pPr>
-      <w:bookmarkStart w:id="11" w:name="_Toc18048968"/>
-      <w:bookmarkStart w:id="12" w:name="_Toc18048994"/>
+      <w:bookmarkStart w:id="10" w:name="_Toc18048968"/>
+      <w:bookmarkStart w:id="11" w:name="_Toc18048994"/>
       <w:proofErr w:type="spellStart"/>
       <w:r>
         <w:rPr>
@@ -1774,8 +1773,8 @@
         </w:rPr>
         <w:t>Mechanics</w:t>
       </w:r>
+      <w:bookmarkEnd w:id="10"/>
       <w:bookmarkEnd w:id="11"/>
-      <w:bookmarkEnd w:id="12"/>
       <w:proofErr w:type="spellEnd"/>
     </w:p>
     <w:p>
@@ -1892,8 +1891,8 @@
           <w:szCs w:val="40"/>
         </w:rPr>
       </w:pPr>
-      <w:bookmarkStart w:id="13" w:name="_Toc18048969"/>
-      <w:bookmarkStart w:id="14" w:name="_Toc18048995"/>
+      <w:bookmarkStart w:id="12" w:name="_Toc18048969"/>
+      <w:bookmarkStart w:id="13" w:name="_Toc18048995"/>
       <w:r>
         <w:rPr>
           <w:b/>
@@ -1904,8 +1903,8 @@
         <w:lastRenderedPageBreak/>
         <w:t>Þema</w:t>
       </w:r>
+      <w:bookmarkEnd w:id="12"/>
       <w:bookmarkEnd w:id="13"/>
-      <w:bookmarkEnd w:id="14"/>
     </w:p>
     <w:p>
       <w:pPr>
@@ -2701,8 +2700,8 @@
           <w:szCs w:val="40"/>
         </w:rPr>
       </w:pPr>
-      <w:bookmarkStart w:id="15" w:name="_Toc18048970"/>
-      <w:bookmarkStart w:id="16" w:name="_Toc18048996"/>
+      <w:bookmarkStart w:id="14" w:name="_Toc18048970"/>
+      <w:bookmarkStart w:id="15" w:name="_Toc18048996"/>
       <w:r>
         <w:rPr>
           <w:b/>
@@ -2713,8 +2712,8 @@
         <w:lastRenderedPageBreak/>
         <w:t>Leikjaflæði</w:t>
       </w:r>
+      <w:bookmarkEnd w:id="14"/>
       <w:bookmarkEnd w:id="15"/>
-      <w:bookmarkEnd w:id="16"/>
     </w:p>
     <w:p>
       <w:pPr>
@@ -2865,8 +2864,8 @@
           <w:szCs w:val="40"/>
         </w:rPr>
       </w:pPr>
-      <w:bookmarkStart w:id="17" w:name="_Toc18048971"/>
-      <w:bookmarkStart w:id="18" w:name="_Toc18048997"/>
+      <w:bookmarkStart w:id="16" w:name="_Toc18048971"/>
+      <w:bookmarkStart w:id="17" w:name="_Toc18048997"/>
       <w:r>
         <w:rPr>
           <w:b/>
@@ -2877,8 +2876,8 @@
         <w:lastRenderedPageBreak/>
         <w:t>Stíll</w:t>
       </w:r>
+      <w:bookmarkEnd w:id="16"/>
       <w:bookmarkEnd w:id="17"/>
-      <w:bookmarkEnd w:id="18"/>
     </w:p>
     <w:p>
       <w:pPr>
@@ -2999,8 +2998,8 @@
           <w:szCs w:val="40"/>
         </w:rPr>
       </w:pPr>
-      <w:bookmarkStart w:id="19" w:name="_Toc18048972"/>
-      <w:bookmarkStart w:id="20" w:name="_Toc18048998"/>
+      <w:bookmarkStart w:id="18" w:name="_Toc18048972"/>
+      <w:bookmarkStart w:id="19" w:name="_Toc18048998"/>
       <w:r>
         <w:rPr>
           <w:b/>
@@ -3011,8 +3010,8 @@
         <w:lastRenderedPageBreak/>
         <w:t>Grafík sem þarf að gera</w:t>
       </w:r>
+      <w:bookmarkEnd w:id="18"/>
       <w:bookmarkEnd w:id="19"/>
-      <w:bookmarkEnd w:id="20"/>
     </w:p>
     <w:p>
       <w:pPr>
@@ -3589,8 +3588,8 @@
           <w:szCs w:val="40"/>
         </w:rPr>
       </w:pPr>
-      <w:bookmarkStart w:id="21" w:name="_Toc18048973"/>
-      <w:bookmarkStart w:id="22" w:name="_Toc18048999"/>
+      <w:bookmarkStart w:id="20" w:name="_Toc18048973"/>
+      <w:bookmarkStart w:id="21" w:name="_Toc18048999"/>
       <w:r>
         <w:rPr>
           <w:b/>
@@ -3601,8 +3600,8 @@
         <w:lastRenderedPageBreak/>
         <w:t>Hljóðstíll</w:t>
       </w:r>
+      <w:bookmarkEnd w:id="20"/>
       <w:bookmarkEnd w:id="21"/>
-      <w:bookmarkEnd w:id="22"/>
     </w:p>
     <w:p>
       <w:pPr>
@@ -3692,8 +3691,8 @@
           <w:szCs w:val="40"/>
         </w:rPr>
       </w:pPr>
-      <w:bookmarkStart w:id="23" w:name="_Toc18048974"/>
-      <w:bookmarkStart w:id="24" w:name="_Toc18049000"/>
+      <w:bookmarkStart w:id="22" w:name="_Toc18048974"/>
+      <w:bookmarkStart w:id="23" w:name="_Toc18049000"/>
       <w:r>
         <w:rPr>
           <w:b/>
@@ -3703,8 +3702,8 @@
         </w:rPr>
         <w:t>Hljóð sem þarf</w:t>
       </w:r>
+      <w:bookmarkEnd w:id="22"/>
       <w:bookmarkEnd w:id="23"/>
-      <w:bookmarkEnd w:id="24"/>
     </w:p>
     <w:p>
       <w:pPr>
@@ -3956,17 +3955,6 @@
         </w:rPr>
         <w:t>LEVEL UP</w:t>
       </w:r>
-    </w:p>
-    <w:p>
-      <w:pPr>
-        <w:pStyle w:val="Heading1"/>
-        <w:rPr>
-          <w:rFonts w:asciiTheme="minorHAnsi" w:eastAsiaTheme="minorHAnsi" w:hAnsiTheme="minorHAnsi" w:cstheme="minorBidi"/>
-          <w:color w:val="auto"/>
-          <w:sz w:val="24"/>
-          <w:szCs w:val="24"/>
-        </w:rPr>
-      </w:pPr>
     </w:p>
     <w:p>
       <w:pPr>
@@ -3978,8 +3966,8 @@
           <w:szCs w:val="40"/>
         </w:rPr>
       </w:pPr>
-      <w:bookmarkStart w:id="25" w:name="_Toc18048975"/>
-      <w:bookmarkStart w:id="26" w:name="_Toc18049001"/>
+      <w:bookmarkStart w:id="24" w:name="_Toc18048975"/>
+      <w:bookmarkStart w:id="25" w:name="_Toc18049001"/>
       <w:r>
         <w:rPr>
           <w:b/>
@@ -3989,46 +3977,48 @@
         </w:rPr>
         <w:t>Tónlist</w:t>
       </w:r>
+      <w:bookmarkEnd w:id="24"/>
       <w:bookmarkEnd w:id="25"/>
+    </w:p>
+    <w:p>
+      <w:pPr>
+        <w:rPr>
+          <w:sz w:val="24"/>
+          <w:szCs w:val="24"/>
+        </w:rPr>
+      </w:pPr>
+      <w:r>
+        <w:rPr>
+          <w:sz w:val="24"/>
+          <w:szCs w:val="24"/>
+        </w:rPr>
+        <w:t xml:space="preserve">8 bita tónlist fyrir mismunandi staði. </w:t>
+      </w:r>
+    </w:p>
+    <w:p>
+      <w:pPr>
+        <w:rPr>
+          <w:sz w:val="24"/>
+          <w:szCs w:val="24"/>
+        </w:rPr>
+      </w:pPr>
+      <w:r>
+        <w:rPr>
+          <w:sz w:val="24"/>
+          <w:szCs w:val="24"/>
+        </w:rPr>
+        <w:br w:type="page"/>
+      </w:r>
+    </w:p>
+    <w:p>
+      <w:pPr>
+        <w:rPr>
+          <w:sz w:val="24"/>
+          <w:szCs w:val="24"/>
+        </w:rPr>
+      </w:pPr>
+      <w:bookmarkStart w:id="26" w:name="_GoBack"/>
       <w:bookmarkEnd w:id="26"/>
-    </w:p>
-    <w:p>
-      <w:pPr>
-        <w:rPr>
-          <w:sz w:val="24"/>
-          <w:szCs w:val="24"/>
-        </w:rPr>
-      </w:pPr>
-      <w:r>
-        <w:rPr>
-          <w:sz w:val="24"/>
-          <w:szCs w:val="24"/>
-        </w:rPr>
-        <w:t xml:space="preserve">8 bita tónlist fyrir mismunandi staði. </w:t>
-      </w:r>
-    </w:p>
-    <w:p>
-      <w:pPr>
-        <w:rPr>
-          <w:sz w:val="24"/>
-          <w:szCs w:val="24"/>
-        </w:rPr>
-      </w:pPr>
-    </w:p>
-    <w:p>
-      <w:pPr>
-        <w:rPr>
-          <w:sz w:val="24"/>
-          <w:szCs w:val="24"/>
-        </w:rPr>
-      </w:pPr>
-      <w:r>
-        <w:rPr>
-          <w:sz w:val="24"/>
-          <w:szCs w:val="24"/>
-        </w:rPr>
-        <w:br w:type="page"/>
-      </w:r>
     </w:p>
     <w:p>
       <w:pPr>
@@ -4049,7 +4039,6 @@
           <w:sz w:val="40"/>
           <w:szCs w:val="40"/>
         </w:rPr>
-        <w:lastRenderedPageBreak/>
         <w:t>Áætlun</w:t>
       </w:r>
       <w:bookmarkEnd w:id="27"/>
@@ -6445,7 +6434,7 @@
 </file>
 
 <file path=customXml/itemProps1.xml><?xml version="1.0" encoding="utf-8"?>
-<ds:datastoreItem xmlns:ds="http://schemas.openxmlformats.org/officeDocument/2006/customXml" ds:itemID="{E2C7B7BC-7E2E-4DA6-87E4-05B0368D5217}">
+<ds:datastoreItem xmlns:ds="http://schemas.openxmlformats.org/officeDocument/2006/customXml" ds:itemID="{670C752F-4A15-4C18-96F2-DC8A680A3B00}">
   <ds:schemaRefs>
     <ds:schemaRef ds:uri="http://schemas.openxmlformats.org/officeDocument/2006/bibliography"/>
   </ds:schemaRefs>

</xml_diff>